<commit_message>
Add posts table to database & ERD
</commit_message>
<xml_diff>
--- a/Database & ERD/Laqahy-Schema-Diagram.docx
+++ b/Database & ERD/Laqahy-Schema-Diagram.docx
@@ -4,6 +4,7 @@
   <w:body>
     <w:p>
       <w:bookmarkStart w:id="0" w:name="_GoBack"/>
+      <w:bookmarkEnd w:id="0"/>
       <w:r>
         <w:rPr>
           <w:rFonts w:cs="Arial"/>
@@ -11,26 +12,26 @@
           <w:rtl/>
         </w:rPr>
         <w:drawing>
-          <wp:anchor distT="0" distB="0" distL="114300" distR="114300" simplePos="0" relativeHeight="251658240" behindDoc="1" locked="0" layoutInCell="1" allowOverlap="1" wp14:anchorId="4D5DFFCC" wp14:editId="37356844">
+          <wp:anchor distT="0" distB="0" distL="114300" distR="114300" simplePos="0" relativeHeight="251658240" behindDoc="1" locked="0" layoutInCell="1" allowOverlap="1" wp14:anchorId="0B84CAEE" wp14:editId="42311A4D">
             <wp:simplePos x="0" y="0"/>
             <wp:positionH relativeFrom="margin">
-              <wp:posOffset>-6350</wp:posOffset>
+              <wp:align>left</wp:align>
             </wp:positionH>
             <wp:positionV relativeFrom="paragraph">
               <wp:posOffset>0</wp:posOffset>
             </wp:positionV>
-            <wp:extent cx="13690600" cy="8839200"/>
-            <wp:effectExtent l="0" t="0" r="6350" b="0"/>
+            <wp:extent cx="13741400" cy="8839200"/>
+            <wp:effectExtent l="0" t="0" r="0" b="0"/>
             <wp:wrapTight wrapText="bothSides">
               <wp:wrapPolygon edited="0">
                 <wp:start x="0" y="0"/>
                 <wp:lineTo x="0" y="21553"/>
-                <wp:lineTo x="21580" y="21553"/>
-                <wp:lineTo x="21580" y="0"/>
+                <wp:lineTo x="21560" y="21553"/>
+                <wp:lineTo x="21560" y="0"/>
                 <wp:lineTo x="0" y="0"/>
               </wp:wrapPolygon>
             </wp:wrapTight>
-            <wp:docPr id="7" name="صورة 7"/>
+            <wp:docPr id="1" name="صورة 1"/>
             <wp:cNvGraphicFramePr>
               <a:graphicFrameLocks xmlns:a="http://schemas.openxmlformats.org/drawingml/2006/main" noChangeAspect="1"/>
             </wp:cNvGraphicFramePr>
@@ -38,7 +39,7 @@
               <a:graphicData uri="http://schemas.openxmlformats.org/drawingml/2006/picture">
                 <pic:pic xmlns:pic="http://schemas.openxmlformats.org/drawingml/2006/picture">
                   <pic:nvPicPr>
-                    <pic:cNvPr id="0" name="Picture 6"/>
+                    <pic:cNvPr id="0" name="Picture 1"/>
                     <pic:cNvPicPr>
                       <a:picLocks noChangeAspect="1" noChangeArrowheads="1"/>
                     </pic:cNvPicPr>
@@ -59,7 +60,7 @@
                   <pic:spPr bwMode="auto">
                     <a:xfrm>
                       <a:off x="0" y="0"/>
-                      <a:ext cx="13690600" cy="8839200"/>
+                      <a:ext cx="13741400" cy="8839200"/>
                     </a:xfrm>
                     <a:prstGeom prst="rect">
                       <a:avLst/>
@@ -81,7 +82,6 @@
           </wp:anchor>
         </w:drawing>
       </w:r>
-      <w:bookmarkEnd w:id="0"/>
     </w:p>
     <w:sectPr>
       <w:pgSz w:w="23811" w:h="16838" w:orient="landscape" w:code="8"/>

</xml_diff>